<commit_message>
Avances del dia 5/09/2017
</commit_message>
<xml_diff>
--- a/Requerimientos INSEZAC.docx
+++ b/Requerimientos INSEZAC.docx
@@ -10,11 +10,7 @@
         <w:t>Enunciado de trabajo</w:t>
       </w:r>
     </w:p>
-    <w:p>
-      <w:pPr>
-        <w:pStyle w:val="Ttulo2"/>
-      </w:pPr>
-    </w:p>
+    <w:p/>
     <w:p>
       <w:pPr>
         <w:pStyle w:val="Ttulo2"/>
@@ -116,6 +112,12 @@
         <w:rPr>
           <w:rFonts w:cs="Arial"/>
         </w:rPr>
+        <w:t>cualquier</w:t>
+      </w:r>
+      <w:r>
+        <w:rPr>
+          <w:rFonts w:cs="Arial"/>
+        </w:rPr>
         <w:t xml:space="preserve"> dirección necesito accesar a la aplicación por medio de un </w:t>
       </w:r>
       <w:proofErr w:type="spellStart"/>
@@ -164,381 +166,391 @@
         <w:rPr>
           <w:rFonts w:cs="Arial"/>
         </w:rPr>
+        <w:t xml:space="preserve"> Yo como </w:t>
+      </w:r>
+      <w:r>
+        <w:rPr>
+          <w:rFonts w:cs="Arial"/>
+        </w:rPr>
+        <w:t>administrador de TI</w:t>
+      </w:r>
+      <w:r>
+        <w:rPr>
+          <w:rFonts w:cs="Arial"/>
+        </w:rPr>
+        <w:t xml:space="preserve"> dar de alta</w:t>
+      </w:r>
+      <w:r>
+        <w:rPr>
+          <w:rFonts w:cs="Arial"/>
+        </w:rPr>
+        <w:t xml:space="preserve"> los</w:t>
+      </w:r>
+      <w:r>
+        <w:rPr>
+          <w:rFonts w:cs="Arial"/>
+        </w:rPr>
+        <w:t xml:space="preserve"> proyectos </w:t>
+      </w:r>
+      <w:r>
+        <w:rPr>
+          <w:rFonts w:cs="Arial"/>
+        </w:rPr>
+        <w:t xml:space="preserve">y </w:t>
+      </w:r>
+      <w:proofErr w:type="spellStart"/>
+      <w:r>
+        <w:rPr>
+          <w:rFonts w:cs="Arial"/>
+        </w:rPr>
+        <w:t>subproyectos</w:t>
+      </w:r>
+      <w:proofErr w:type="spellEnd"/>
+      <w:r>
+        <w:rPr>
+          <w:rFonts w:cs="Arial"/>
+        </w:rPr>
+        <w:t xml:space="preserve"> que correspondan a cada dirección.</w:t>
+      </w:r>
+      <w:r>
+        <w:rPr>
+          <w:rFonts w:cs="Arial"/>
+        </w:rPr>
         <w:t xml:space="preserve"> </w:t>
       </w:r>
-      <w:r>
-        <w:rPr>
-          <w:rFonts w:cs="Arial"/>
-        </w:rPr>
-        <w:t xml:space="preserve">Yo como </w:t>
-      </w:r>
-      <w:r>
-        <w:rPr>
-          <w:rFonts w:cs="Arial"/>
-        </w:rPr>
-        <w:t>administrador de TI</w:t>
-      </w:r>
-      <w:r>
-        <w:rPr>
-          <w:rFonts w:cs="Arial"/>
-        </w:rPr>
-        <w:t xml:space="preserve"> dar de alta</w:t>
-      </w:r>
-      <w:r>
-        <w:rPr>
-          <w:rFonts w:cs="Arial"/>
-        </w:rPr>
-        <w:t xml:space="preserve"> los</w:t>
-      </w:r>
-      <w:r>
-        <w:rPr>
-          <w:rFonts w:cs="Arial"/>
-        </w:rPr>
-        <w:t xml:space="preserve"> proyectos </w:t>
-      </w:r>
-      <w:r>
-        <w:rPr>
-          <w:rFonts w:cs="Arial"/>
-        </w:rPr>
-        <w:t xml:space="preserve">y </w:t>
+    </w:p>
+    <w:p>
+      <w:pPr>
+        <w:rPr>
+          <w:rFonts w:cs="Arial"/>
+        </w:rPr>
+      </w:pPr>
+      <w:r>
+        <w:rPr>
+          <w:rFonts w:cs="Arial"/>
+          <w:b/>
+        </w:rPr>
+        <w:t>R3</w:t>
+      </w:r>
+      <w:r>
+        <w:rPr>
+          <w:rFonts w:cs="Arial"/>
+          <w:b/>
+        </w:rPr>
+        <w:t xml:space="preserve">. </w:t>
+      </w:r>
+      <w:r>
+        <w:rPr>
+          <w:rFonts w:cs="Arial"/>
+        </w:rPr>
+        <w:t>Yo como administrador de TI puedo otorgar o negar privilegios a los usuarios de las direcciones.</w:t>
+      </w:r>
+    </w:p>
+    <w:p>
+      <w:pPr>
+        <w:rPr>
+          <w:rFonts w:cs="Arial"/>
+        </w:rPr>
+      </w:pPr>
+      <w:r>
+        <w:rPr>
+          <w:rFonts w:cs="Arial"/>
+          <w:b/>
+        </w:rPr>
+        <w:t>R3</w:t>
+      </w:r>
+      <w:r>
+        <w:rPr>
+          <w:rFonts w:cs="Arial"/>
+          <w:b/>
+        </w:rPr>
+        <w:t>.</w:t>
+      </w:r>
+      <w:r>
+        <w:rPr>
+          <w:rFonts w:cs="Arial"/>
+        </w:rPr>
+        <w:t xml:space="preserve"> </w:t>
+      </w:r>
+      <w:r>
+        <w:rPr>
+          <w:rFonts w:cs="Arial"/>
+        </w:rPr>
+        <w:t>Yo como usuario de cualquier dirección al acceder a la aplicación</w:t>
+      </w:r>
+      <w:r>
+        <w:rPr>
+          <w:rFonts w:cs="Arial"/>
+        </w:rPr>
+        <w:t xml:space="preserve"> </w:t>
+      </w:r>
+      <w:r>
+        <w:rPr>
+          <w:rFonts w:cs="Arial"/>
+        </w:rPr>
+        <w:t>visualizare los proyectos y podré seleccionar con el que deseo</w:t>
+      </w:r>
+      <w:r>
+        <w:rPr>
+          <w:rFonts w:cs="Arial"/>
+        </w:rPr>
+        <w:t xml:space="preserve"> trabajar y se mostrarán las a</w:t>
+      </w:r>
+      <w:r>
+        <w:rPr>
+          <w:rFonts w:cs="Arial"/>
+        </w:rPr>
+        <w:t>cciones referentes al proyecto para d</w:t>
+      </w:r>
+      <w:r>
+        <w:rPr>
+          <w:rFonts w:cs="Arial"/>
+        </w:rPr>
+        <w:t xml:space="preserve">ar de alta </w:t>
+      </w:r>
+      <w:r>
+        <w:rPr>
+          <w:rFonts w:cs="Arial"/>
+        </w:rPr>
+        <w:t>la información que corresponde al estudio socioeconómico de los beneficiarios e integrarla a la UPLA así como en una base de datos interna de SEZAC.</w:t>
+      </w:r>
+    </w:p>
+    <w:p>
+      <w:pPr>
+        <w:rPr>
+          <w:rFonts w:cs="Arial"/>
+        </w:rPr>
+      </w:pPr>
+      <w:r>
+        <w:rPr>
+          <w:rFonts w:cs="Arial"/>
+          <w:b/>
+        </w:rPr>
+        <w:t>R9.</w:t>
+      </w:r>
+      <w:r>
+        <w:rPr>
+          <w:rFonts w:cs="Arial"/>
+        </w:rPr>
+        <w:t xml:space="preserve"> </w:t>
+      </w:r>
+      <w:r>
+        <w:rPr>
+          <w:rFonts w:cs="Arial"/>
+        </w:rPr>
+        <w:t xml:space="preserve">Yo como usuario de cualquier dirección, durante el registro de beneficiarios, </w:t>
+      </w:r>
+      <w:r>
+        <w:rPr>
+          <w:rFonts w:cs="Arial"/>
+        </w:rPr>
+        <w:t>al momento de ingresar la CURP</w:t>
+      </w:r>
+      <w:r>
+        <w:rPr>
+          <w:rFonts w:cs="Arial"/>
+        </w:rPr>
+        <w:t>,</w:t>
+      </w:r>
+      <w:r>
+        <w:rPr>
+          <w:rFonts w:cs="Arial"/>
+        </w:rPr>
+        <w:t xml:space="preserve"> en caso de que el usuari</w:t>
+      </w:r>
+      <w:r>
+        <w:rPr>
+          <w:rFonts w:cs="Arial"/>
+        </w:rPr>
+        <w:t>o ya e</w:t>
+      </w:r>
+      <w:r>
+        <w:rPr>
+          <w:rFonts w:cs="Arial"/>
+        </w:rPr>
+        <w:t>ste registrado podré autocompletar los</w:t>
+      </w:r>
+      <w:r>
+        <w:rPr>
+          <w:rFonts w:cs="Arial"/>
+        </w:rPr>
+        <w:t xml:space="preserve"> datos generales</w:t>
+      </w:r>
+      <w:r>
+        <w:rPr>
+          <w:rFonts w:cs="Arial"/>
+        </w:rPr>
+        <w:t xml:space="preserve"> del beneficiario</w:t>
+      </w:r>
+      <w:r>
+        <w:rPr>
+          <w:rFonts w:cs="Arial"/>
+        </w:rPr>
+        <w:t xml:space="preserve"> en los campos del estudio socioeconómico.</w:t>
+      </w:r>
+    </w:p>
+    <w:p>
+      <w:pPr>
+        <w:rPr>
+          <w:rFonts w:cs="Arial"/>
+        </w:rPr>
+      </w:pPr>
+      <w:r>
+        <w:rPr>
+          <w:rFonts w:cs="Arial"/>
+          <w:b/>
+        </w:rPr>
+        <w:t>R10.</w:t>
+      </w:r>
+      <w:r>
+        <w:rPr>
+          <w:rFonts w:cs="Arial"/>
+        </w:rPr>
+        <w:t xml:space="preserve"> </w:t>
+      </w:r>
+      <w:r>
+        <w:rPr>
+          <w:rFonts w:cs="Arial"/>
+        </w:rPr>
+        <w:t>Yo como usuario administrador de TI tendré</w:t>
+      </w:r>
+      <w:r>
+        <w:rPr>
+          <w:rFonts w:cs="Arial"/>
+        </w:rPr>
+        <w:t xml:space="preserve"> privilegios de realizar altas, consultas, modificaciones o dar de baja registros de beneficiario</w:t>
+      </w:r>
+      <w:bookmarkStart w:id="0" w:name="_GoBack"/>
+      <w:bookmarkEnd w:id="0"/>
+      <w:r>
+        <w:rPr>
+          <w:rFonts w:cs="Arial"/>
+        </w:rPr>
+        <w:t>s.</w:t>
+      </w:r>
+    </w:p>
+    <w:p>
+      <w:pPr>
+        <w:rPr>
+          <w:rFonts w:cs="Arial"/>
+        </w:rPr>
+      </w:pPr>
+      <w:r>
+        <w:rPr>
+          <w:rFonts w:cs="Arial"/>
+          <w:b/>
+        </w:rPr>
+        <w:t>R11.</w:t>
+      </w:r>
+      <w:r>
+        <w:rPr>
+          <w:rFonts w:cs="Arial"/>
+        </w:rPr>
+        <w:t xml:space="preserve"> </w:t>
+      </w:r>
+      <w:r>
+        <w:rPr>
+          <w:rFonts w:cs="Arial"/>
+        </w:rPr>
+        <w:t>Yo como</w:t>
+      </w:r>
+      <w:r>
+        <w:rPr>
+          <w:rFonts w:cs="Arial"/>
+        </w:rPr>
+        <w:t xml:space="preserve"> </w:t>
+      </w:r>
+      <w:r>
+        <w:rPr>
+          <w:rFonts w:cs="Arial"/>
+        </w:rPr>
+        <w:t>Secretario de economía podré realizar</w:t>
+      </w:r>
+      <w:r>
+        <w:rPr>
+          <w:rFonts w:cs="Arial"/>
+        </w:rPr>
+        <w:t xml:space="preserve"> consultas de los beneficios otorgados por las demás direcciones</w:t>
+      </w:r>
+      <w:r>
+        <w:rPr>
+          <w:rFonts w:cs="Arial"/>
+        </w:rPr>
+        <w:t>; las consultas consistirán</w:t>
+      </w:r>
+      <w:r>
+        <w:rPr>
+          <w:rFonts w:cs="Arial"/>
+        </w:rPr>
+        <w:t xml:space="preserve"> a quien se les ha apoyado y que dirección ha realizado dicho apoyo.</w:t>
+      </w:r>
+    </w:p>
+    <w:p>
+      <w:pPr>
+        <w:rPr>
+          <w:rFonts w:cs="Arial"/>
+        </w:rPr>
+      </w:pPr>
+      <w:r>
+        <w:rPr>
+          <w:rFonts w:cs="Arial"/>
+          <w:b/>
+        </w:rPr>
+        <w:t>R12.</w:t>
+      </w:r>
+      <w:r>
+        <w:rPr>
+          <w:rFonts w:cs="Arial"/>
+        </w:rPr>
+        <w:t xml:space="preserve"> </w:t>
+      </w:r>
+      <w:r>
+        <w:rPr>
+          <w:rFonts w:cs="Arial"/>
+        </w:rPr>
+        <w:t xml:space="preserve">Yo como secretario de economía podré realizar mis consultas desde mi Smart </w:t>
       </w:r>
       <w:proofErr w:type="spellStart"/>
       <w:r>
         <w:rPr>
           <w:rFonts w:cs="Arial"/>
         </w:rPr>
-        <w:t>subproyectos</w:t>
+        <w:t>Phone</w:t>
       </w:r>
       <w:proofErr w:type="spellEnd"/>
       <w:r>
         <w:rPr>
           <w:rFonts w:cs="Arial"/>
         </w:rPr>
-        <w:t xml:space="preserve"> que correspondan a cada dirección.</w:t>
-      </w:r>
-      <w:r>
-        <w:rPr>
-          <w:rFonts w:cs="Arial"/>
-        </w:rPr>
-        <w:t xml:space="preserve"> </w:t>
-      </w:r>
-    </w:p>
-    <w:p>
-      <w:pPr>
-        <w:rPr>
-          <w:rFonts w:cs="Arial"/>
-        </w:rPr>
-      </w:pPr>
-      <w:r>
-        <w:rPr>
-          <w:rFonts w:cs="Arial"/>
-          <w:b/>
-        </w:rPr>
-        <w:t>R3</w:t>
-      </w:r>
-      <w:r>
-        <w:rPr>
-          <w:rFonts w:cs="Arial"/>
-          <w:b/>
-        </w:rPr>
-        <w:t xml:space="preserve">. </w:t>
-      </w:r>
-      <w:r>
-        <w:rPr>
-          <w:rFonts w:cs="Arial"/>
-        </w:rPr>
-        <w:t>Yo como administrador de TI puedo otorgar o negar privilegios a los usuarios de las direcciones.</w:t>
-      </w:r>
-    </w:p>
-    <w:p>
-      <w:pPr>
-        <w:rPr>
-          <w:rFonts w:cs="Arial"/>
-        </w:rPr>
-      </w:pPr>
-      <w:r>
-        <w:rPr>
-          <w:rFonts w:cs="Arial"/>
-          <w:b/>
-        </w:rPr>
-        <w:t>R3</w:t>
-      </w:r>
-      <w:r>
-        <w:rPr>
-          <w:rFonts w:cs="Arial"/>
-          <w:b/>
-        </w:rPr>
         <w:t>.</w:t>
       </w:r>
-      <w:r>
-        <w:rPr>
-          <w:rFonts w:cs="Arial"/>
-        </w:rPr>
-        <w:t xml:space="preserve"> </w:t>
-      </w:r>
-      <w:r>
-        <w:rPr>
-          <w:rFonts w:cs="Arial"/>
-        </w:rPr>
-        <w:t>Yo como usuario de cualquier dirección al acceder a la aplicación</w:t>
-      </w:r>
-      <w:r>
-        <w:rPr>
-          <w:rFonts w:cs="Arial"/>
-        </w:rPr>
-        <w:t xml:space="preserve"> </w:t>
-      </w:r>
-      <w:r>
-        <w:rPr>
-          <w:rFonts w:cs="Arial"/>
-        </w:rPr>
-        <w:t>visualizare los proyectos y podré seleccionar con el que deseo</w:t>
-      </w:r>
-      <w:r>
-        <w:rPr>
-          <w:rFonts w:cs="Arial"/>
-        </w:rPr>
-        <w:t xml:space="preserve"> trabajar y se mostrarán las a</w:t>
-      </w:r>
-      <w:r>
-        <w:rPr>
-          <w:rFonts w:cs="Arial"/>
-        </w:rPr>
-        <w:t>cciones referentes al proyecto para d</w:t>
-      </w:r>
-      <w:r>
-        <w:rPr>
-          <w:rFonts w:cs="Arial"/>
-        </w:rPr>
-        <w:t xml:space="preserve">ar de alta </w:t>
-      </w:r>
-      <w:r>
-        <w:rPr>
-          <w:rFonts w:cs="Arial"/>
-        </w:rPr>
-        <w:t>la información que corresponde al estudio socioeconómico</w:t>
-      </w:r>
-      <w:r>
-        <w:rPr>
-          <w:rFonts w:cs="Arial"/>
-        </w:rPr>
-        <w:t xml:space="preserve"> de los beneficiarios e</w:t>
-      </w:r>
-      <w:r>
-        <w:rPr>
-          <w:rFonts w:cs="Arial"/>
-        </w:rPr>
-        <w:t xml:space="preserve"> integrarla a la UPLA así como en una base de datos interna de SEZAC.</w:t>
-      </w:r>
-    </w:p>
-    <w:p>
-      <w:pPr>
-        <w:rPr>
-          <w:rFonts w:cs="Arial"/>
-        </w:rPr>
-      </w:pPr>
-      <w:r>
-        <w:rPr>
-          <w:rFonts w:cs="Arial"/>
-          <w:b/>
-        </w:rPr>
-        <w:t>R9.</w:t>
-      </w:r>
-      <w:r>
-        <w:rPr>
-          <w:rFonts w:cs="Arial"/>
-        </w:rPr>
-        <w:t xml:space="preserve"> </w:t>
-      </w:r>
-      <w:r>
-        <w:rPr>
-          <w:rFonts w:cs="Arial"/>
-        </w:rPr>
-        <w:t xml:space="preserve">Yo como usuario de cualquier dirección, durante el registro de beneficiarios, </w:t>
-      </w:r>
-      <w:r>
-        <w:rPr>
-          <w:rFonts w:cs="Arial"/>
-        </w:rPr>
-        <w:t>al momento de ingresar la CURP</w:t>
-      </w:r>
-      <w:r>
-        <w:rPr>
-          <w:rFonts w:cs="Arial"/>
-        </w:rPr>
-        <w:t>,</w:t>
-      </w:r>
-      <w:r>
-        <w:rPr>
-          <w:rFonts w:cs="Arial"/>
-        </w:rPr>
-        <w:t xml:space="preserve"> en caso de que el usuari</w:t>
-      </w:r>
-      <w:r>
-        <w:rPr>
-          <w:rFonts w:cs="Arial"/>
-        </w:rPr>
-        <w:t>o ya e</w:t>
-      </w:r>
-      <w:r>
-        <w:rPr>
-          <w:rFonts w:cs="Arial"/>
-        </w:rPr>
-        <w:t>ste registrado podré autocompletar los</w:t>
-      </w:r>
-      <w:r>
-        <w:rPr>
-          <w:rFonts w:cs="Arial"/>
-        </w:rPr>
-        <w:t xml:space="preserve"> datos generales</w:t>
-      </w:r>
-      <w:r>
-        <w:rPr>
-          <w:rFonts w:cs="Arial"/>
-        </w:rPr>
-        <w:t xml:space="preserve"> del beneficiario</w:t>
-      </w:r>
-      <w:r>
-        <w:rPr>
-          <w:rFonts w:cs="Arial"/>
-        </w:rPr>
-        <w:t xml:space="preserve"> en los campos del estudio socioeconómico.</w:t>
-      </w:r>
-    </w:p>
-    <w:p>
-      <w:pPr>
-        <w:rPr>
-          <w:rFonts w:cs="Arial"/>
-        </w:rPr>
-      </w:pPr>
-      <w:r>
-        <w:rPr>
-          <w:rFonts w:cs="Arial"/>
-          <w:b/>
-        </w:rPr>
-        <w:t>R10.</w:t>
-      </w:r>
-      <w:r>
-        <w:rPr>
-          <w:rFonts w:cs="Arial"/>
-        </w:rPr>
-        <w:t xml:space="preserve"> </w:t>
-      </w:r>
-      <w:r>
-        <w:rPr>
-          <w:rFonts w:cs="Arial"/>
-        </w:rPr>
-        <w:t>Yo como usuario administrador de TI tendré</w:t>
-      </w:r>
-      <w:r>
-        <w:rPr>
-          <w:rFonts w:cs="Arial"/>
-        </w:rPr>
-        <w:t xml:space="preserve"> privilegios de realizar altas, consultas, modificaciones o dar de baja registros de beneficiarios.</w:t>
-      </w:r>
-    </w:p>
-    <w:p>
-      <w:pPr>
-        <w:rPr>
-          <w:rFonts w:cs="Arial"/>
-        </w:rPr>
-      </w:pPr>
-      <w:r>
-        <w:rPr>
-          <w:rFonts w:cs="Arial"/>
-          <w:b/>
-        </w:rPr>
-        <w:t>R11.</w:t>
-      </w:r>
-      <w:r>
-        <w:rPr>
-          <w:rFonts w:cs="Arial"/>
-        </w:rPr>
-        <w:t xml:space="preserve"> </w:t>
-      </w:r>
-      <w:r>
-        <w:rPr>
-          <w:rFonts w:cs="Arial"/>
-        </w:rPr>
-        <w:t>Yo como</w:t>
-      </w:r>
-      <w:r>
-        <w:rPr>
-          <w:rFonts w:cs="Arial"/>
-        </w:rPr>
-        <w:t xml:space="preserve"> </w:t>
-      </w:r>
-      <w:r>
-        <w:rPr>
-          <w:rFonts w:cs="Arial"/>
-        </w:rPr>
-        <w:t>Secretario de economía podré realizar</w:t>
-      </w:r>
-      <w:r>
-        <w:rPr>
-          <w:rFonts w:cs="Arial"/>
-        </w:rPr>
-        <w:t xml:space="preserve"> consultas de los beneficios otorgados por las demás direcciones</w:t>
-      </w:r>
-      <w:r>
-        <w:rPr>
-          <w:rFonts w:cs="Arial"/>
-        </w:rPr>
-        <w:t>; las consultas consistirán</w:t>
-      </w:r>
-      <w:r>
-        <w:rPr>
-          <w:rFonts w:cs="Arial"/>
-        </w:rPr>
-        <w:t xml:space="preserve"> a quien se les ha apoyado y que dirección ha realizado dicho apoyo.</w:t>
-      </w:r>
-    </w:p>
-    <w:p>
-      <w:pPr>
-        <w:rPr>
-          <w:rFonts w:cs="Arial"/>
-        </w:rPr>
-      </w:pPr>
-      <w:r>
-        <w:rPr>
-          <w:rFonts w:cs="Arial"/>
-          <w:b/>
-        </w:rPr>
-        <w:t>R12.</w:t>
-      </w:r>
-      <w:r>
-        <w:rPr>
-          <w:rFonts w:cs="Arial"/>
-        </w:rPr>
-        <w:t xml:space="preserve"> </w:t>
-      </w:r>
-      <w:r>
-        <w:rPr>
-          <w:rFonts w:cs="Arial"/>
-        </w:rPr>
-        <w:t xml:space="preserve">Yo como secretario de economía podré realizar mis consultas desde mi Smart </w:t>
-      </w:r>
-      <w:proofErr w:type="spellStart"/>
-      <w:r>
-        <w:rPr>
-          <w:rFonts w:cs="Arial"/>
-        </w:rPr>
-        <w:t>Phone</w:t>
-      </w:r>
-      <w:proofErr w:type="spellEnd"/>
-      <w:r>
-        <w:rPr>
-          <w:rFonts w:cs="Arial"/>
-        </w:rPr>
-        <w:t>.</w:t>
-      </w:r>
-    </w:p>
-    <w:p>
-      <w:pPr>
-        <w:rPr>
-          <w:rFonts w:cs="Arial"/>
-        </w:rPr>
-      </w:pPr>
+    </w:p>
+    <w:p>
+      <w:pPr>
+        <w:rPr>
+          <w:rFonts w:cs="Arial"/>
+        </w:rPr>
+      </w:pPr>
+      <w:r>
+        <w:rPr>
+          <w:rFonts w:cs="Arial"/>
+        </w:rPr>
+        <w:lastRenderedPageBreak/>
+        <w:t>Integrar montos de donde viene el apoyo económico, de donde cada dirección está obteniendo el recurso</w:t>
+      </w:r>
+    </w:p>
+    <w:p>
+      <w:pPr>
+        <w:rPr>
+          <w:rFonts w:cs="Arial"/>
+        </w:rPr>
+      </w:pPr>
+      <w:r>
+        <w:rPr>
+          <w:rFonts w:cs="Arial"/>
+        </w:rPr>
+        <w:t>Obtener información de recursos financieros</w:t>
+      </w:r>
     </w:p>
     <w:p>
       <w:pPr>
@@ -549,7 +561,6 @@
         </w:numPr>
       </w:pPr>
       <w:r>
-        <w:lastRenderedPageBreak/>
         <w:t xml:space="preserve"> </w:t>
       </w:r>
       <w:r>
@@ -863,6 +874,7 @@
         </w:numPr>
       </w:pPr>
       <w:r>
+        <w:lastRenderedPageBreak/>
         <w:t>Objetivos del proyecto</w:t>
       </w:r>
       <w:r>
@@ -879,7 +891,6 @@
         </w:numPr>
       </w:pPr>
       <w:r>
-        <w:lastRenderedPageBreak/>
         <w:t>Objetivo general</w:t>
       </w:r>
     </w:p>
@@ -1916,8 +1927,6 @@
       <w:r>
         <w:t>otas:</w:t>
       </w:r>
-      <w:bookmarkStart w:id="0" w:name="_GoBack"/>
-      <w:bookmarkEnd w:id="0"/>
     </w:p>
     <w:p>
       <w:pPr>
@@ -2063,27 +2072,6 @@
         </w:rPr>
         <w:t>Secretaria de empleo en Apoyos (Importar)</w:t>
       </w:r>
-    </w:p>
-    <w:p>
-      <w:pPr>
-        <w:rPr>
-          <w:rFonts w:cs="Arial"/>
-        </w:rPr>
-      </w:pPr>
-    </w:p>
-    <w:p>
-      <w:pPr>
-        <w:rPr>
-          <w:rFonts w:cs="Arial"/>
-        </w:rPr>
-      </w:pPr>
-    </w:p>
-    <w:p>
-      <w:pPr>
-        <w:rPr>
-          <w:rFonts w:cs="Arial"/>
-        </w:rPr>
-      </w:pPr>
     </w:p>
     <w:p>
       <w:pPr>
@@ -2160,15 +2148,24 @@
         <w:tcPr>
           <w:tcW w:w="5000" w:type="pct"/>
           <w:gridSpan w:val="4"/>
+          <w:tcBorders>
+            <w:top w:val="single" w:sz="4" w:space="0" w:color="auto"/>
+            <w:left w:val="single" w:sz="4" w:space="0" w:color="auto"/>
+            <w:bottom w:val="single" w:sz="4" w:space="0" w:color="auto"/>
+            <w:right w:val="single" w:sz="4" w:space="0" w:color="auto"/>
+          </w:tcBorders>
           <w:shd w:val="clear" w:color="auto" w:fill="D5DCE4" w:themeFill="text2" w:themeFillTint="33"/>
           <w:vAlign w:val="center"/>
+          <w:hideMark/>
         </w:tcPr>
         <w:p>
           <w:pPr>
             <w:pStyle w:val="Piedepgina"/>
             <w:jc w:val="center"/>
             <w:rPr>
+              <w:rFonts w:ascii="Calibri" w:hAnsi="Calibri"/>
               <w:b/>
+              <w:sz w:val="22"/>
             </w:rPr>
           </w:pPr>
           <w:r>
@@ -2187,6 +2184,12 @@
       <w:tc>
         <w:tcPr>
           <w:tcW w:w="568" w:type="pct"/>
+          <w:tcBorders>
+            <w:top w:val="single" w:sz="4" w:space="0" w:color="auto"/>
+            <w:left w:val="single" w:sz="4" w:space="0" w:color="auto"/>
+            <w:bottom w:val="single" w:sz="4" w:space="0" w:color="auto"/>
+            <w:right w:val="single" w:sz="4" w:space="0" w:color="auto"/>
+          </w:tcBorders>
           <w:shd w:val="clear" w:color="auto" w:fill="DEEAF6" w:themeFill="accent1" w:themeFillTint="33"/>
           <w:vAlign w:val="center"/>
         </w:tcPr>
@@ -2200,8 +2203,15 @@
       <w:tc>
         <w:tcPr>
           <w:tcW w:w="1528" w:type="pct"/>
+          <w:tcBorders>
+            <w:top w:val="single" w:sz="4" w:space="0" w:color="auto"/>
+            <w:left w:val="single" w:sz="4" w:space="0" w:color="auto"/>
+            <w:bottom w:val="single" w:sz="4" w:space="0" w:color="auto"/>
+            <w:right w:val="single" w:sz="4" w:space="0" w:color="auto"/>
+          </w:tcBorders>
           <w:shd w:val="clear" w:color="auto" w:fill="DEEAF6" w:themeFill="accent1" w:themeFillTint="33"/>
           <w:vAlign w:val="center"/>
+          <w:hideMark/>
         </w:tcPr>
         <w:p>
           <w:pPr>
@@ -2222,8 +2232,15 @@
       <w:tc>
         <w:tcPr>
           <w:tcW w:w="1408" w:type="pct"/>
+          <w:tcBorders>
+            <w:top w:val="single" w:sz="4" w:space="0" w:color="auto"/>
+            <w:left w:val="single" w:sz="4" w:space="0" w:color="auto"/>
+            <w:bottom w:val="single" w:sz="4" w:space="0" w:color="auto"/>
+            <w:right w:val="single" w:sz="4" w:space="0" w:color="auto"/>
+          </w:tcBorders>
           <w:shd w:val="clear" w:color="auto" w:fill="DEEAF6" w:themeFill="accent1" w:themeFillTint="33"/>
           <w:vAlign w:val="center"/>
+          <w:hideMark/>
         </w:tcPr>
         <w:p>
           <w:pPr>
@@ -2244,8 +2261,15 @@
       <w:tc>
         <w:tcPr>
           <w:tcW w:w="1496" w:type="pct"/>
+          <w:tcBorders>
+            <w:top w:val="single" w:sz="4" w:space="0" w:color="auto"/>
+            <w:left w:val="single" w:sz="4" w:space="0" w:color="auto"/>
+            <w:bottom w:val="single" w:sz="4" w:space="0" w:color="auto"/>
+            <w:right w:val="single" w:sz="4" w:space="0" w:color="auto"/>
+          </w:tcBorders>
           <w:shd w:val="clear" w:color="auto" w:fill="DEEAF6" w:themeFill="accent1" w:themeFillTint="33"/>
           <w:vAlign w:val="center"/>
+          <w:hideMark/>
         </w:tcPr>
         <w:p>
           <w:pPr>
@@ -2271,7 +2295,14 @@
       <w:tc>
         <w:tcPr>
           <w:tcW w:w="568" w:type="pct"/>
+          <w:tcBorders>
+            <w:top w:val="single" w:sz="4" w:space="0" w:color="auto"/>
+            <w:left w:val="single" w:sz="4" w:space="0" w:color="auto"/>
+            <w:bottom w:val="single" w:sz="4" w:space="0" w:color="auto"/>
+            <w:right w:val="single" w:sz="4" w:space="0" w:color="auto"/>
+          </w:tcBorders>
           <w:vAlign w:val="center"/>
+          <w:hideMark/>
         </w:tcPr>
         <w:p>
           <w:pPr>
@@ -2292,7 +2323,14 @@
       <w:tc>
         <w:tcPr>
           <w:tcW w:w="1528" w:type="pct"/>
+          <w:tcBorders>
+            <w:top w:val="single" w:sz="4" w:space="0" w:color="auto"/>
+            <w:left w:val="single" w:sz="4" w:space="0" w:color="auto"/>
+            <w:bottom w:val="single" w:sz="4" w:space="0" w:color="auto"/>
+            <w:right w:val="single" w:sz="4" w:space="0" w:color="auto"/>
+          </w:tcBorders>
           <w:vAlign w:val="center"/>
+          <w:hideMark/>
         </w:tcPr>
         <w:p>
           <w:pPr>
@@ -2303,26 +2341,21 @@
             <w:rPr>
               <w:sz w:val="16"/>
             </w:rPr>
-            <w:t>C. Ana Karen Sandoval García</w:t>
-          </w:r>
-          <w:r>
-            <w:rPr>
-              <w:sz w:val="16"/>
-            </w:rPr>
-            <w:br/>
-          </w:r>
-          <w:r>
-            <w:rPr>
-              <w:sz w:val="16"/>
-            </w:rPr>
-            <w:t>Gestor de Proyectos</w:t>
+            <w:t>Secretaría de economía</w:t>
           </w:r>
         </w:p>
       </w:tc>
       <w:tc>
         <w:tcPr>
           <w:tcW w:w="1408" w:type="pct"/>
+          <w:tcBorders>
+            <w:top w:val="single" w:sz="4" w:space="0" w:color="auto"/>
+            <w:left w:val="single" w:sz="4" w:space="0" w:color="auto"/>
+            <w:bottom w:val="single" w:sz="4" w:space="0" w:color="auto"/>
+            <w:right w:val="single" w:sz="4" w:space="0" w:color="auto"/>
+          </w:tcBorders>
           <w:vAlign w:val="center"/>
+          <w:hideMark/>
         </w:tcPr>
         <w:p>
           <w:pPr>
@@ -2333,32 +2366,28 @@
             <w:rPr>
               <w:sz w:val="16"/>
             </w:rPr>
-            <w:t xml:space="preserve">C. </w:t>
+            <w:t>I.C. Carlos Alberto Trejo Palacios</w:t>
           </w:r>
           <w:r>
             <w:rPr>
               <w:sz w:val="16"/>
             </w:rPr>
-            <w:t>Carlos Guerrero Silva</w:t>
-          </w:r>
-          <w:r>
-            <w:rPr>
-              <w:sz w:val="16"/>
-            </w:rPr>
             <w:br/>
-          </w:r>
-          <w:r>
-            <w:rPr>
-              <w:sz w:val="16"/>
-            </w:rPr>
-            <w:t>Gestor de Calidad</w:t>
+            <w:t>Jefe de informática</w:t>
           </w:r>
         </w:p>
       </w:tc>
       <w:tc>
         <w:tcPr>
           <w:tcW w:w="1496" w:type="pct"/>
+          <w:tcBorders>
+            <w:top w:val="single" w:sz="4" w:space="0" w:color="auto"/>
+            <w:left w:val="single" w:sz="4" w:space="0" w:color="auto"/>
+            <w:bottom w:val="single" w:sz="4" w:space="0" w:color="auto"/>
+            <w:right w:val="single" w:sz="4" w:space="0" w:color="auto"/>
+          </w:tcBorders>
           <w:vAlign w:val="center"/>
+          <w:hideMark/>
         </w:tcPr>
         <w:p>
           <w:pPr>
@@ -2372,28 +2401,23 @@
             <w:rPr>
               <w:sz w:val="16"/>
             </w:rPr>
-            <w:t>C. Jesús Ramírez Vargas</w:t>
+            <w:t>L.I Arturo Ramos Hernández</w:t>
           </w:r>
         </w:p>
         <w:p>
           <w:pPr>
             <w:pStyle w:val="Piedepgina"/>
             <w:jc w:val="center"/>
+            <w:rPr>
+              <w:sz w:val="22"/>
+            </w:rPr>
           </w:pPr>
           <w:r>
             <w:rPr>
               <w:sz w:val="16"/>
             </w:rPr>
-            <w:t xml:space="preserve">Líder General de Smart </w:t>
+            <w:t>Director de tecnologías de la información</w:t>
           </w:r>
-          <w:proofErr w:type="spellStart"/>
-          <w:r>
-            <w:rPr>
-              <w:sz w:val="16"/>
-            </w:rPr>
-            <w:t>Lines</w:t>
-          </w:r>
-          <w:proofErr w:type="spellEnd"/>
         </w:p>
       </w:tc>
     </w:tr>
@@ -2404,7 +2428,14 @@
       <w:tc>
         <w:tcPr>
           <w:tcW w:w="568" w:type="pct"/>
+          <w:tcBorders>
+            <w:top w:val="single" w:sz="4" w:space="0" w:color="auto"/>
+            <w:left w:val="single" w:sz="4" w:space="0" w:color="auto"/>
+            <w:bottom w:val="single" w:sz="4" w:space="0" w:color="auto"/>
+            <w:right w:val="single" w:sz="4" w:space="0" w:color="auto"/>
+          </w:tcBorders>
           <w:vAlign w:val="center"/>
+          <w:hideMark/>
         </w:tcPr>
         <w:p>
           <w:pPr>
@@ -2425,6 +2456,12 @@
       <w:tc>
         <w:tcPr>
           <w:tcW w:w="1528" w:type="pct"/>
+          <w:tcBorders>
+            <w:top w:val="single" w:sz="4" w:space="0" w:color="auto"/>
+            <w:left w:val="single" w:sz="4" w:space="0" w:color="auto"/>
+            <w:bottom w:val="single" w:sz="4" w:space="0" w:color="auto"/>
+            <w:right w:val="single" w:sz="4" w:space="0" w:color="auto"/>
+          </w:tcBorders>
           <w:vAlign w:val="center"/>
         </w:tcPr>
         <w:p>
@@ -2437,6 +2474,12 @@
       <w:tc>
         <w:tcPr>
           <w:tcW w:w="1408" w:type="pct"/>
+          <w:tcBorders>
+            <w:top w:val="single" w:sz="4" w:space="0" w:color="auto"/>
+            <w:left w:val="single" w:sz="4" w:space="0" w:color="auto"/>
+            <w:bottom w:val="single" w:sz="4" w:space="0" w:color="auto"/>
+            <w:right w:val="single" w:sz="4" w:space="0" w:color="auto"/>
+          </w:tcBorders>
           <w:vAlign w:val="center"/>
         </w:tcPr>
         <w:p>
@@ -2449,6 +2492,12 @@
       <w:tc>
         <w:tcPr>
           <w:tcW w:w="1496" w:type="pct"/>
+          <w:tcBorders>
+            <w:top w:val="single" w:sz="4" w:space="0" w:color="auto"/>
+            <w:left w:val="single" w:sz="4" w:space="0" w:color="auto"/>
+            <w:bottom w:val="single" w:sz="4" w:space="0" w:color="auto"/>
+            <w:right w:val="single" w:sz="4" w:space="0" w:color="auto"/>
+          </w:tcBorders>
           <w:vAlign w:val="center"/>
         </w:tcPr>
         <w:p>
@@ -2466,7 +2515,14 @@
       <w:tc>
         <w:tcPr>
           <w:tcW w:w="568" w:type="pct"/>
+          <w:tcBorders>
+            <w:top w:val="single" w:sz="4" w:space="0" w:color="auto"/>
+            <w:left w:val="single" w:sz="4" w:space="0" w:color="auto"/>
+            <w:bottom w:val="single" w:sz="4" w:space="0" w:color="auto"/>
+            <w:right w:val="single" w:sz="4" w:space="0" w:color="auto"/>
+          </w:tcBorders>
           <w:vAlign w:val="center"/>
+          <w:hideMark/>
         </w:tcPr>
         <w:p>
           <w:pPr>
@@ -2487,7 +2543,14 @@
       <w:tc>
         <w:tcPr>
           <w:tcW w:w="1528" w:type="pct"/>
+          <w:tcBorders>
+            <w:top w:val="single" w:sz="4" w:space="0" w:color="auto"/>
+            <w:left w:val="single" w:sz="4" w:space="0" w:color="auto"/>
+            <w:bottom w:val="single" w:sz="4" w:space="0" w:color="auto"/>
+            <w:right w:val="single" w:sz="4" w:space="0" w:color="auto"/>
+          </w:tcBorders>
           <w:vAlign w:val="center"/>
+          <w:hideMark/>
         </w:tcPr>
         <w:p>
           <w:pPr>
@@ -2502,13 +2565,29 @@
               <w:sz w:val="18"/>
               <w:szCs w:val="18"/>
             </w:rPr>
-            <w:t>31/05/2017</w:t>
+            <w:t>05/09</w:t>
+          </w:r>
+          <w:r>
+            <w:rPr>
+              <w:rFonts w:cs="Arial"/>
+              <w:b/>
+              <w:bCs/>
+              <w:sz w:val="18"/>
+              <w:szCs w:val="18"/>
+            </w:rPr>
+            <w:t>/2017</w:t>
           </w:r>
         </w:p>
       </w:tc>
       <w:tc>
         <w:tcPr>
           <w:tcW w:w="1408" w:type="pct"/>
+          <w:tcBorders>
+            <w:top w:val="single" w:sz="4" w:space="0" w:color="auto"/>
+            <w:left w:val="single" w:sz="4" w:space="0" w:color="auto"/>
+            <w:bottom w:val="single" w:sz="4" w:space="0" w:color="auto"/>
+            <w:right w:val="single" w:sz="4" w:space="0" w:color="auto"/>
+          </w:tcBorders>
           <w:vAlign w:val="center"/>
         </w:tcPr>
         <w:p>
@@ -2521,6 +2600,12 @@
       <w:tc>
         <w:tcPr>
           <w:tcW w:w="1496" w:type="pct"/>
+          <w:tcBorders>
+            <w:top w:val="single" w:sz="4" w:space="0" w:color="auto"/>
+            <w:left w:val="single" w:sz="4" w:space="0" w:color="auto"/>
+            <w:bottom w:val="single" w:sz="4" w:space="0" w:color="auto"/>
+            <w:right w:val="single" w:sz="4" w:space="0" w:color="auto"/>
+          </w:tcBorders>
           <w:vAlign w:val="center"/>
         </w:tcPr>
         <w:p>
@@ -2574,10 +2659,10 @@
       <w:tblLook w:val="04A0" w:firstRow="1" w:lastRow="0" w:firstColumn="1" w:lastColumn="0" w:noHBand="0" w:noVBand="1"/>
     </w:tblPr>
     <w:tblGrid>
-      <w:gridCol w:w="2010"/>
-      <w:gridCol w:w="4721"/>
-      <w:gridCol w:w="2026"/>
-      <w:gridCol w:w="1771"/>
+      <w:gridCol w:w="2835"/>
+      <w:gridCol w:w="4446"/>
+      <w:gridCol w:w="1751"/>
+      <w:gridCol w:w="1496"/>
     </w:tblGrid>
     <w:tr>
       <w:trPr>
@@ -2607,31 +2692,24 @@
           </w:pPr>
           <w:r>
             <w:rPr>
-              <w:rFonts w:cs="Arial"/>
-              <w:b/>
               <w:noProof/>
-              <w:sz w:val="18"/>
-              <w:szCs w:val="24"/>
+              <w:lang w:eastAsia="es-MX"/>
             </w:rPr>
             <w:drawing>
-              <wp:inline distT="0" distB="0" distL="0" distR="0" wp14:anchorId="05C856FC" wp14:editId="71BDBA0A">
-                <wp:extent cx="929640" cy="645160"/>
-                <wp:effectExtent l="0" t="0" r="3810" b="2540"/>
-                <wp:docPr id="14" name="Imagen 14" descr="PNG SMARTLINES"/>
-                <wp:cNvGraphicFramePr>
-                  <a:graphicFrameLocks xmlns:a="http://schemas.openxmlformats.org/drawingml/2006/main" noChangeAspect="1"/>
-                </wp:cNvGraphicFramePr>
+              <wp:inline distT="0" distB="0" distL="0" distR="0" wp14:anchorId="706F0867" wp14:editId="6EA2530C">
+                <wp:extent cx="1663065" cy="702310"/>
+                <wp:effectExtent l="0" t="0" r="0" b="0"/>
+                <wp:docPr id="1" name="Imagen 1" descr="C:\xampp\htdocs\INSEZAC\seczac.png"/>
+                <wp:cNvGraphicFramePr/>
                 <a:graphic xmlns:a="http://schemas.openxmlformats.org/drawingml/2006/main">
                   <a:graphicData uri="http://schemas.openxmlformats.org/drawingml/2006/picture">
                     <pic:pic xmlns:pic="http://schemas.openxmlformats.org/drawingml/2006/picture">
                       <pic:nvPicPr>
-                        <pic:cNvPr id="0" name="Imagen 1" descr="PNG SMARTLINES"/>
-                        <pic:cNvPicPr>
-                          <a:picLocks noChangeAspect="1" noChangeArrowheads="1"/>
-                        </pic:cNvPicPr>
+                        <pic:cNvPr id="1" name="Imagen 1" descr="C:\xampp\htdocs\INSEZAC\seczac.png"/>
+                        <pic:cNvPicPr/>
                       </pic:nvPicPr>
                       <pic:blipFill>
-                        <a:blip r:embed="rId1" cstate="print">
+                        <a:blip r:embed="rId1">
                           <a:extLst>
                             <a:ext uri="{28A0092B-C50C-407E-A947-70E740481C1C}">
                               <a14:useLocalDpi xmlns:a14="http://schemas.microsoft.com/office/drawing/2010/main" val="0"/>
@@ -2646,7 +2724,7 @@
                       <pic:spPr bwMode="auto">
                         <a:xfrm>
                           <a:off x="0" y="0"/>
-                          <a:ext cx="929640" cy="645160"/>
+                          <a:ext cx="1663065" cy="702310"/>
                         </a:xfrm>
                         <a:prstGeom prst="rect">
                           <a:avLst/>
@@ -2693,19 +2771,8 @@
               <w:sz w:val="18"/>
               <w:szCs w:val="24"/>
             </w:rPr>
-            <w:t xml:space="preserve">Smart </w:t>
+            <w:t>Secretaria de Economía</w:t>
           </w:r>
-          <w:proofErr w:type="spellStart"/>
-          <w:r>
-            <w:rPr>
-              <w:rFonts w:cs="Arial"/>
-              <w:b/>
-              <w:sz w:val="18"/>
-              <w:szCs w:val="24"/>
-            </w:rPr>
-            <w:t>Lines</w:t>
-          </w:r>
-          <w:proofErr w:type="spellEnd"/>
         </w:p>
       </w:tc>
       <w:tc>
@@ -2768,7 +2835,7 @@
               <w:sz w:val="18"/>
               <w:szCs w:val="18"/>
             </w:rPr>
-            <w:t>SL-GP-039-04</w:t>
+            <w:t>SE-TI-001-01</w:t>
           </w:r>
         </w:p>
       </w:tc>
@@ -2824,7 +2891,6 @@
               <w:lang w:val="en-GB"/>
             </w:rPr>
           </w:pPr>
-          <w:proofErr w:type="spellStart"/>
           <w:r>
             <w:rPr>
               <w:rFonts w:cs="Arial"/>
@@ -2833,31 +2899,8 @@
               <w:szCs w:val="24"/>
               <w:lang w:val="en-GB"/>
             </w:rPr>
-            <w:t>Enunciado</w:t>
+            <w:t>Enunciado del Trabajo</w:t>
           </w:r>
-          <w:proofErr w:type="spellEnd"/>
-          <w:r>
-            <w:rPr>
-              <w:rFonts w:cs="Arial"/>
-              <w:b/>
-              <w:sz w:val="18"/>
-              <w:szCs w:val="24"/>
-              <w:lang w:val="en-GB"/>
-            </w:rPr>
-            <w:t xml:space="preserve"> del </w:t>
-          </w:r>
-          <w:proofErr w:type="spellStart"/>
-          <w:r>
-            <w:rPr>
-              <w:rFonts w:cs="Arial"/>
-              <w:b/>
-              <w:sz w:val="18"/>
-              <w:szCs w:val="24"/>
-              <w:lang w:val="en-GB"/>
-            </w:rPr>
-            <w:t>Trabajo</w:t>
-          </w:r>
-          <w:proofErr w:type="spellEnd"/>
         </w:p>
       </w:tc>
       <w:tc>
@@ -2920,7 +2963,7 @@
               <w:sz w:val="18"/>
               <w:szCs w:val="24"/>
             </w:rPr>
-            <w:t>04</w:t>
+            <w:t>01</w:t>
           </w:r>
         </w:p>
       </w:tc>
@@ -2985,26 +3028,6 @@
             <w:t>ISO/IEC 29110</w:t>
           </w:r>
         </w:p>
-        <w:p>
-          <w:pPr>
-            <w:jc w:val="center"/>
-            <w:rPr>
-              <w:rFonts w:cs="Arial"/>
-              <w:b/>
-              <w:sz w:val="18"/>
-              <w:szCs w:val="24"/>
-            </w:rPr>
-          </w:pPr>
-          <w:r>
-            <w:rPr>
-              <w:rFonts w:cs="Arial"/>
-              <w:b/>
-              <w:sz w:val="18"/>
-              <w:szCs w:val="24"/>
-            </w:rPr>
-            <w:t>Gestión de Proyectos</w:t>
-          </w:r>
-        </w:p>
       </w:tc>
       <w:tc>
         <w:tcPr>
@@ -3178,7 +3201,17 @@
               <w:szCs w:val="24"/>
               <w:lang w:val="es-ES"/>
             </w:rPr>
-            <w:t>31/05/2017</w:t>
+            <w:t>05/09</w:t>
+          </w:r>
+          <w:r>
+            <w:rPr>
+              <w:rFonts w:cs="Arial"/>
+              <w:b/>
+              <w:sz w:val="18"/>
+              <w:szCs w:val="24"/>
+              <w:lang w:val="es-ES"/>
+            </w:rPr>
+            <w:t>/2017</w:t>
           </w:r>
         </w:p>
       </w:tc>
@@ -4371,7 +4404,7 @@
 </file>
 
 <file path=customXml/itemProps1.xml><?xml version="1.0" encoding="utf-8"?>
-<ds:datastoreItem xmlns:ds="http://schemas.openxmlformats.org/officeDocument/2006/customXml" ds:itemID="{D4149D76-94A7-4C85-9679-5642B1FB6D98}">
+<ds:datastoreItem xmlns:ds="http://schemas.openxmlformats.org/officeDocument/2006/customXml" ds:itemID="{E1C705FC-0EB5-49F1-ACBB-BE1C580ADCFD}">
   <ds:schemaRefs>
     <ds:schemaRef ds:uri="http://schemas.openxmlformats.org/officeDocument/2006/bibliography"/>
   </ds:schemaRefs>

</xml_diff>